<commit_message>
indesign change and setup package
</commit_message>
<xml_diff>
--- a/includes/New Microsoft Word Document.docx
+++ b/includes/New Microsoft Word Document.docx
@@ -59,18 +59,12 @@
     </w:p>
     <w:p>
       <w:r>
-        <w:t>2</w:t>
-      </w:r>
-      <w:r>
-        <w:t>. Table of Contents</w:t>
-      </w:r>
-    </w:p>
-    <w:p>
-      <w:r>
-        <w:t>3</w:t>
-      </w:r>
-      <w:r>
-        <w:t xml:space="preserve">. Brand Characteristics </w:t>
+        <w:t>2. Table of Contents</w:t>
+      </w:r>
+    </w:p>
+    <w:p>
+      <w:r>
+        <w:t xml:space="preserve">3. Brand Characteristics </w:t>
       </w:r>
     </w:p>
     <w:p>
@@ -105,17 +99,11 @@
     </w:p>
     <w:p>
       <w:r>
-        <w:t>10.</w:t>
-      </w:r>
-      <w:r>
-        <w:t xml:space="preserve"> </w:t>
-      </w:r>
-      <w:r>
-        <w:t>Closing/back page</w:t>
-      </w:r>
-    </w:p>
+        <w:t>10. Closing/back page</w:t>
+      </w:r>
+    </w:p>
+    <w:bookmarkEnd w:id="0"/>
     <w:bookmarkEnd w:id="1"/>
-    <w:bookmarkEnd w:id="0"/>
     <w:p/>
     <w:p/>
     <w:p>
@@ -165,335 +153,285 @@
       </w:r>
     </w:p>
     <w:p>
+      <w:r>
+        <w:t xml:space="preserve">The </w:t>
+      </w:r>
+      <w:r>
+        <w:t>i</w:t>
+      </w:r>
+      <w:r>
+        <w:t>rregular rectangle</w:t>
+      </w:r>
+      <w:r>
+        <w:t xml:space="preserve"> can be used as a design element logo</w:t>
+      </w:r>
+      <w:r>
+        <w:t xml:space="preserve"> </w:t>
+      </w:r>
+      <w:proofErr w:type="gramStart"/>
+      <w:r>
+        <w:t>as long as</w:t>
+      </w:r>
+      <w:proofErr w:type="gramEnd"/>
+      <w:r>
+        <w:t xml:space="preserve"> it is used in conjunction with the Muskoka logo</w:t>
+      </w:r>
+      <w:r>
+        <w:t>.</w:t>
+      </w:r>
+    </w:p>
+    <w:p>
+      <w:r>
+        <w:rPr>
+          <w:rFonts w:hint="eastAsia"/>
+        </w:rPr>
+        <w:t>The</w:t>
+      </w:r>
+      <w:r>
+        <w:t xml:space="preserve"> sharp initial is a sign in the logo and attracts customers’ attention.</w:t>
+      </w:r>
+    </w:p>
+    <w:p>
+      <w:r>
+        <w:t>The arc design makes the logo modern and simple.</w:t>
+      </w:r>
+    </w:p>
+    <w:p>
+      <w:r>
+        <w:t>4. Completed Logo Design</w:t>
+      </w:r>
+      <w:r>
+        <w:t xml:space="preserve"> </w:t>
+      </w:r>
+      <w:r>
+        <w:rPr>
+          <w:rFonts w:hint="eastAsia"/>
+        </w:rPr>
+        <w:t>贴上去</w:t>
+      </w:r>
+    </w:p>
+    <w:p/>
+    <w:p>
+      <w:r>
+        <w:t>5. Logo Clear Space</w:t>
+      </w:r>
+      <w:r>
+        <w:t xml:space="preserve"> </w:t>
+      </w:r>
+      <w:r>
+        <w:rPr>
+          <w:rFonts w:hint="eastAsia"/>
+        </w:rPr>
+        <w:t>？贴上去？</w:t>
+      </w:r>
+    </w:p>
+    <w:p/>
+    <w:p>
       <w:pPr>
         <w:rPr>
+          <w:b/>
+          <w:bCs/>
+        </w:rPr>
+      </w:pPr>
+      <w:r>
+        <w:rPr>
+          <w:b/>
+          <w:bCs/>
+        </w:rPr>
+        <w:t>6. Logo Sizes (.25”, .5”, 1” and 2”)</w:t>
+      </w:r>
+      <w:r>
+        <w:rPr>
+          <w:b/>
+          <w:bCs/>
+        </w:rPr>
+        <w:t xml:space="preserve"> </w:t>
+      </w:r>
+      <w:r>
+        <w:rPr>
           <w:rFonts w:hint="eastAsia"/>
+          <w:b/>
+          <w:bCs/>
+        </w:rPr>
+        <w:t>参考</w:t>
+      </w:r>
+      <w:r>
+        <w:rPr>
+          <w:rFonts w:hint="eastAsia"/>
+          <w:b/>
+          <w:bCs/>
+        </w:rPr>
+        <w:t xml:space="preserve"> </w:t>
+      </w:r>
+    </w:p>
+    <w:p>
+      <w:r>
+        <w:t>It is important to ensure clear recognition of Muskoka logo in all situations. The specifications on the right show general guidelines from small size to big size.</w:t>
+      </w:r>
+    </w:p>
+    <w:p/>
+    <w:p>
+      <w:pPr>
+        <w:rPr>
+          <w:b/>
+          <w:bCs/>
         </w:rPr>
       </w:pPr>
       <w:r>
-        <w:t xml:space="preserve">The maple leaves add into the logo, which </w:t>
-      </w:r>
-      <w:r>
-        <w:t>shows the birthplace and has a long history in Canada.</w:t>
-      </w:r>
-      <w:r>
-        <w:t xml:space="preserve"> The brand is buil</w:t>
-      </w:r>
-      <w:r>
-        <w:t>t</w:t>
-      </w:r>
-      <w:r>
-        <w:t xml:space="preserve"> in 1874 and now is so famous in Canada.</w:t>
-      </w:r>
-    </w:p>
+        <w:rPr>
+          <w:b/>
+          <w:bCs/>
+        </w:rPr>
+        <w:lastRenderedPageBreak/>
+        <w:t>7. Colour Study – with brief descriptions/design rational</w:t>
+      </w:r>
+    </w:p>
+    <w:p>
+      <w:r>
+        <w:t xml:space="preserve">The primary palette should be used as much as possible </w:t>
+      </w:r>
+      <w:proofErr w:type="gramStart"/>
+      <w:r>
+        <w:t>in order to</w:t>
+      </w:r>
+      <w:proofErr w:type="gramEnd"/>
+      <w:r>
+        <w:t xml:space="preserve"> highlight white Muskoka. The red is for add color layers. The blue is the main color for the logo design.</w:t>
+      </w:r>
+    </w:p>
+    <w:p/>
     <w:p>
       <w:pPr>
         <w:rPr>
+          <w:b/>
+          <w:bCs/>
+        </w:rPr>
+      </w:pPr>
+      <w:r>
+        <w:rPr>
+          <w:b/>
+          <w:bCs/>
+        </w:rPr>
+        <w:t>8. Typographic Study – with brief descriptions/design rational</w:t>
+      </w:r>
+    </w:p>
+    <w:p>
+      <w:pPr>
+        <w:rPr>
+          <w:rFonts w:ascii="Myriad Pro" w:hAnsi="Myriad Pro"/>
+        </w:rPr>
+      </w:pPr>
+      <w:r>
+        <w:rPr>
+          <w:rFonts w:ascii="Myriad Pro" w:hAnsi="Myriad Pro"/>
+        </w:rPr>
+        <w:t>The primary font is M</w:t>
+      </w:r>
+      <w:r>
+        <w:rPr>
+          <w:rFonts w:ascii="Myriad Pro" w:hAnsi="Myriad Pro"/>
+        </w:rPr>
+        <w:t>yriad Pro</w:t>
+      </w:r>
+      <w:r>
+        <w:rPr>
+          <w:rFonts w:ascii="Myriad Pro" w:hAnsi="Myriad Pro"/>
+        </w:rPr>
+        <w:t xml:space="preserve"> and is available in </w:t>
+      </w:r>
+      <w:proofErr w:type="gramStart"/>
+      <w:r>
+        <w:rPr>
+          <w:rFonts w:ascii="Myriad Pro" w:hAnsi="Myriad Pro"/>
+        </w:rPr>
+        <w:t>a number of</w:t>
+      </w:r>
+      <w:proofErr w:type="gramEnd"/>
+      <w:r>
+        <w:rPr>
+          <w:rFonts w:ascii="Myriad Pro" w:hAnsi="Myriad Pro"/>
+        </w:rPr>
+        <w:t xml:space="preserve"> weights and styles. This font can be used </w:t>
+      </w:r>
+    </w:p>
+    <w:p>
+      <w:pPr>
+        <w:rPr>
+          <w:rFonts w:ascii="Myriad Pro" w:hAnsi="Myriad Pro"/>
+        </w:rPr>
+      </w:pPr>
+      <w:r>
+        <w:rPr>
+          <w:rFonts w:ascii="Myriad Pro" w:hAnsi="Myriad Pro"/>
+        </w:rPr>
+        <w:t>on all print communications and some digital applications.</w:t>
+      </w:r>
+    </w:p>
+    <w:p/>
+    <w:p>
+      <w:r>
+        <w:t xml:space="preserve">9. Brand ‘Environment Application’ of your choice, </w:t>
+      </w:r>
+    </w:p>
+    <w:p>
+      <w:r>
+        <w:t xml:space="preserve">The logo can be used for everywhere, for </w:t>
+      </w:r>
+      <w:r>
+        <w:t>examples</w:t>
+      </w:r>
+      <w:r>
+        <w:t>,</w:t>
+      </w:r>
+      <w:r>
+        <w:t xml:space="preserve"> billboards,</w:t>
+      </w:r>
+      <w:r>
+        <w:t xml:space="preserve"> </w:t>
+      </w:r>
+      <w:r>
+        <w:t>posters, bar advertisements, automobile or public transit advertisements,</w:t>
+      </w:r>
+      <w:r>
+        <w:t xml:space="preserve"> </w:t>
+      </w:r>
+      <w:r>
+        <w:t>sides of buildings, t-shirts, beach towels, flags, phone case, etc</w:t>
+      </w:r>
+      <w:r>
+        <w:t>.</w:t>
+      </w:r>
+    </w:p>
+    <w:p>
+      <w:r>
+        <w:t>Here is an example.</w:t>
+      </w:r>
+      <w:r>
+        <w:t xml:space="preserve"> The logo as a part of the label is used for beer bottles.</w:t>
+      </w:r>
+    </w:p>
+    <w:p/>
+    <w:p>
+      <w:r>
+        <w:rPr>
           <w:rFonts w:hint="eastAsia"/>
         </w:rPr>
-      </w:pPr>
+        <w:t>在哪里用</w:t>
+      </w:r>
       <w:r>
         <w:rPr>
           <w:rFonts w:hint="eastAsia"/>
         </w:rPr>
-        <w:t>The</w:t>
-      </w:r>
-      <w:r>
-        <w:t xml:space="preserve"> oval shape is an element of the logo because it represents the ripe </w:t>
-      </w:r>
-      <w:r>
-        <w:t>barley malt</w:t>
-      </w:r>
-      <w:r>
-        <w:t xml:space="preserve">, which is the basic ingredients of beers. </w:t>
-      </w:r>
-    </w:p>
-    <w:p>
-      <w:r>
-        <w:t xml:space="preserve">The </w:t>
-      </w:r>
-      <w:r>
-        <w:t>i</w:t>
-      </w:r>
-      <w:r>
-        <w:t>rregular rectangle</w:t>
-      </w:r>
-      <w:r>
-        <w:t xml:space="preserve"> can be used as a design element logo</w:t>
-      </w:r>
-      <w:r>
-        <w:t xml:space="preserve"> </w:t>
-      </w:r>
-      <w:proofErr w:type="gramStart"/>
-      <w:r>
-        <w:t>as l</w:t>
-      </w:r>
-      <w:r>
-        <w:t>ong as</w:t>
-      </w:r>
-      <w:proofErr w:type="gramEnd"/>
-      <w:r>
-        <w:t xml:space="preserve"> it is used in conjunction with the </w:t>
-      </w:r>
-      <w:r>
-        <w:t>Muskoka</w:t>
-      </w:r>
-      <w:r>
-        <w:t xml:space="preserve"> logo</w:t>
-      </w:r>
-      <w:r>
-        <w:t>.</w:t>
-      </w:r>
-    </w:p>
-    <w:p>
-      <w:r>
-        <w:t>4. Completed Logo Design</w:t>
-      </w:r>
-      <w:r>
-        <w:t xml:space="preserve"> </w:t>
+        <w:t>logo</w:t>
       </w:r>
       <w:r>
         <w:rPr>
           <w:rFonts w:hint="eastAsia"/>
         </w:rPr>
-        <w:t>贴上去</w:t>
+        <w:t>？</w:t>
       </w:r>
     </w:p>
     <w:p/>
-    <w:p>
-      <w:r>
-        <w:t>5. Logo Clear Space</w:t>
-      </w:r>
-      <w:r>
-        <w:t xml:space="preserve"> </w:t>
-      </w:r>
-      <w:r>
-        <w:rPr>
-          <w:rFonts w:hint="eastAsia"/>
-        </w:rPr>
-        <w:t>？贴上去？</w:t>
-      </w:r>
-    </w:p>
-    <w:p/>
-    <w:p>
-      <w:pPr>
-        <w:rPr>
-          <w:b/>
-          <w:bCs/>
-        </w:rPr>
-      </w:pPr>
-      <w:r>
-        <w:rPr>
-          <w:b/>
-          <w:bCs/>
-        </w:rPr>
-        <w:t>6. Logo Sizes (.25”, .5”, 1” and 2”)</w:t>
-      </w:r>
-      <w:r>
-        <w:rPr>
-          <w:b/>
-          <w:bCs/>
-        </w:rPr>
-        <w:t xml:space="preserve"> </w:t>
-      </w:r>
-      <w:r>
-        <w:rPr>
-          <w:rFonts w:hint="eastAsia"/>
-          <w:b/>
-          <w:bCs/>
-        </w:rPr>
-        <w:t>参考</w:t>
-      </w:r>
-      <w:r>
-        <w:rPr>
-          <w:rFonts w:hint="eastAsia"/>
-          <w:b/>
-          <w:bCs/>
-        </w:rPr>
-        <w:t xml:space="preserve"> </w:t>
-      </w:r>
-    </w:p>
-    <w:p>
-      <w:r>
-        <w:t xml:space="preserve">It is important to ensure clear recognition of </w:t>
-      </w:r>
-      <w:r>
-        <w:t>Muskoka</w:t>
-      </w:r>
-      <w:r>
-        <w:t xml:space="preserve"> logo in all situations. The </w:t>
-      </w:r>
-      <w:r>
-        <w:t>specifications</w:t>
-      </w:r>
-      <w:r>
-        <w:t xml:space="preserve"> on the right show general guidelines </w:t>
-      </w:r>
-      <w:r>
-        <w:t>from small size to big size.</w:t>
-      </w:r>
-    </w:p>
-    <w:p/>
-    <w:p>
-      <w:pPr>
-        <w:rPr>
-          <w:b/>
-          <w:bCs/>
-        </w:rPr>
-      </w:pPr>
-      <w:r>
-        <w:rPr>
-          <w:b/>
-          <w:bCs/>
-        </w:rPr>
-        <w:t>7. Colour Study – with brief descriptions/design rational</w:t>
-      </w:r>
-    </w:p>
-    <w:p>
-      <w:r>
-        <w:t>T</w:t>
-      </w:r>
-      <w:r>
-        <w:t xml:space="preserve">he primary palette should be used as much as possible </w:t>
-      </w:r>
-      <w:proofErr w:type="gramStart"/>
-      <w:r>
-        <w:t>in order to</w:t>
-      </w:r>
-      <w:proofErr w:type="gramEnd"/>
-      <w:r>
-        <w:t xml:space="preserve"> </w:t>
-      </w:r>
-      <w:r>
-        <w:t>highlight white Muskoka. The red is for add color layers. The blue is the main color for the logo design.</w:t>
-      </w:r>
-    </w:p>
-    <w:p/>
-    <w:p>
-      <w:pPr>
-        <w:rPr>
-          <w:b/>
-          <w:bCs/>
-        </w:rPr>
-      </w:pPr>
-      <w:r>
-        <w:rPr>
-          <w:b/>
-          <w:bCs/>
-        </w:rPr>
-        <w:t>8. Typographic Study – with brief descriptions/design rational</w:t>
-      </w:r>
-    </w:p>
-    <w:p>
-      <w:pPr>
-        <w:rPr>
-          <w:rFonts w:ascii="Myriad Pro" w:hAnsi="Myriad Pro"/>
-        </w:rPr>
-      </w:pPr>
-      <w:r>
-        <w:rPr>
-          <w:rFonts w:ascii="Myriad Pro" w:hAnsi="Myriad Pro"/>
-        </w:rPr>
-        <w:t>The primary font is M</w:t>
-      </w:r>
-      <w:r>
-        <w:rPr>
-          <w:rFonts w:ascii="Myriad Pro" w:hAnsi="Myriad Pro"/>
-        </w:rPr>
-        <w:t>yriad Pro</w:t>
-      </w:r>
-      <w:r>
-        <w:rPr>
-          <w:rFonts w:ascii="Myriad Pro" w:hAnsi="Myriad Pro"/>
-        </w:rPr>
-        <w:t xml:space="preserve"> and is available in </w:t>
-      </w:r>
-      <w:proofErr w:type="gramStart"/>
-      <w:r>
-        <w:rPr>
-          <w:rFonts w:ascii="Myriad Pro" w:hAnsi="Myriad Pro"/>
-        </w:rPr>
-        <w:t>a number of</w:t>
-      </w:r>
-      <w:proofErr w:type="gramEnd"/>
-      <w:r>
-        <w:rPr>
-          <w:rFonts w:ascii="Myriad Pro" w:hAnsi="Myriad Pro"/>
-        </w:rPr>
-        <w:t xml:space="preserve"> weights and styles. This font can be used </w:t>
-      </w:r>
-    </w:p>
-    <w:p>
-      <w:pPr>
-        <w:rPr>
-          <w:rFonts w:ascii="Myriad Pro" w:hAnsi="Myriad Pro"/>
-        </w:rPr>
-      </w:pPr>
-      <w:r>
-        <w:rPr>
-          <w:rFonts w:ascii="Myriad Pro" w:hAnsi="Myriad Pro"/>
-        </w:rPr>
-        <w:t>on all print communications and some digital applications.</w:t>
-      </w:r>
-    </w:p>
-    <w:p/>
-    <w:p>
-      <w:r>
-        <w:t>9. Brand ‘Environment Application’ of your choice, examples; billboards,</w:t>
-      </w:r>
-      <w:r>
-        <w:t xml:space="preserve"> </w:t>
-      </w:r>
-      <w:r>
-        <w:t>posters, bar advertisements, automobile or public transit advertisements,</w:t>
-      </w:r>
-      <w:r>
-        <w:t xml:space="preserve"> </w:t>
-      </w:r>
-      <w:r>
-        <w:t xml:space="preserve">sides of buildings, t-shirts, beach towels, flags, phone case, </w:t>
-      </w:r>
-      <w:proofErr w:type="spellStart"/>
-      <w:proofErr w:type="gramStart"/>
-      <w:r>
-        <w:t>etc</w:t>
-      </w:r>
-      <w:proofErr w:type="spellEnd"/>
-      <w:r>
-        <w:t>,.</w:t>
-      </w:r>
-      <w:proofErr w:type="gramEnd"/>
-      <w:r>
-        <w:t>)</w:t>
-      </w:r>
-    </w:p>
-    <w:p>
-      <w:r>
-        <w:rPr>
-          <w:rFonts w:hint="eastAsia"/>
-        </w:rPr>
-        <w:t>在哪里用</w:t>
-      </w:r>
-      <w:r>
-        <w:rPr>
-          <w:rFonts w:hint="eastAsia"/>
-        </w:rPr>
-        <w:t>logo</w:t>
-      </w:r>
-      <w:r>
-        <w:rPr>
-          <w:rFonts w:hint="eastAsia"/>
-        </w:rPr>
-        <w:t>？</w:t>
-      </w:r>
-    </w:p>
-    <w:p>
-      <w:pPr>
-        <w:rPr>
-          <w:rFonts w:hint="eastAsia"/>
-        </w:rPr>
-      </w:pPr>
-    </w:p>
     <w:p>
       <w:r>
         <w:t>10.Closing/back page</w:t>

</xml_diff>